<commit_message>
Added YouTube video link :)
</commit_message>
<xml_diff>
--- a/Paperwork/Final Paper/iLieDown Improved Display Orientation For Handheld Devices Using Convolutional Neural Networks.docx
+++ b/Paperwork/Final Paper/iLieDown Improved Display Orientation For Handheld Devices Using Convolutional Neural Networks.docx
@@ -371,7 +371,39 @@
           <w:sz w:val="24"/>
           <w:szCs w:val="24"/>
         </w:rPr>
-        <w:t xml:space="preserve">. In [11], the authors proposed iRotate, which used computer vision to solve the </w:t>
+        <w:t xml:space="preserve">. In [11], the authors proposed iRotate, </w:t>
+      </w:r>
+      <w:r>
+        <w:rPr>
+          <w:rFonts w:ascii="Times New Roman" w:hAnsi="Times New Roman" w:cs="Times New Roman"/>
+          <w:sz w:val="24"/>
+          <w:szCs w:val="24"/>
+        </w:rPr>
+        <w:t xml:space="preserve">a previous solution </w:t>
+      </w:r>
+      <w:r>
+        <w:rPr>
+          <w:rFonts w:ascii="Times New Roman" w:hAnsi="Times New Roman" w:cs="Times New Roman"/>
+          <w:sz w:val="24"/>
+          <w:szCs w:val="24"/>
+        </w:rPr>
+        <w:t>which use</w:t>
+      </w:r>
+      <w:r>
+        <w:rPr>
+          <w:rFonts w:ascii="Times New Roman" w:hAnsi="Times New Roman" w:cs="Times New Roman"/>
+          <w:sz w:val="24"/>
+          <w:szCs w:val="24"/>
+        </w:rPr>
+        <w:t>s</w:t>
+      </w:r>
+      <w:r>
+        <w:rPr>
+          <w:rFonts w:ascii="Times New Roman" w:hAnsi="Times New Roman" w:cs="Times New Roman"/>
+          <w:sz w:val="24"/>
+          <w:szCs w:val="24"/>
+        </w:rPr>
+        <w:t xml:space="preserve"> computer vision to solve the </w:t>
       </w:r>
       <w:r>
         <w:rPr>
@@ -5576,8 +5608,6 @@
               </w:rPr>
               <w:t>or</w:t>
             </w:r>
-            <w:bookmarkStart w:id="0" w:name="_GoBack"/>
-            <w:bookmarkEnd w:id="0"/>
             <w:r>
               <w:rPr>
                 <w:rFonts w:ascii="Times New Roman" w:hAnsi="Times New Roman" w:cs="Times New Roman"/>
@@ -6197,7 +6227,7 @@
         </w:rPr>
         <w:t>two orientations are possible</w:t>
       </w:r>
-      <w:bookmarkStart w:id="1" w:name="_Hlk21557156"/>
+      <w:bookmarkStart w:id="0" w:name="_Hlk21557156"/>
       <w:r>
         <w:rPr>
           <w:rFonts w:ascii="Times New Roman" w:hAnsi="Times New Roman" w:cs="Times New Roman"/>
@@ -6292,7 +6322,7 @@
         </w:rPr>
         <w:t xml:space="preserve"> orientation is possible</w:t>
       </w:r>
-      <w:bookmarkEnd w:id="1"/>
+      <w:bookmarkEnd w:id="0"/>
       <w:r>
         <w:rPr>
           <w:rFonts w:ascii="Times New Roman" w:hAnsi="Times New Roman" w:cs="Times New Roman"/>
@@ -10419,7 +10449,47 @@
           <w:sz w:val="24"/>
           <w:szCs w:val="24"/>
         </w:rPr>
-        <w:t xml:space="preserve">Users were instructed to hold the device in portrait and then lay down where it was recorded if </w:t>
+        <w:t>20 different u</w:t>
+      </w:r>
+      <w:r>
+        <w:rPr>
+          <w:rFonts w:ascii="Times New Roman" w:hAnsi="Times New Roman" w:cs="Times New Roman"/>
+          <w:sz w:val="24"/>
+          <w:szCs w:val="24"/>
+        </w:rPr>
+        <w:t xml:space="preserve">sers were instructed to </w:t>
+      </w:r>
+      <w:r>
+        <w:rPr>
+          <w:rFonts w:ascii="Times New Roman" w:hAnsi="Times New Roman" w:cs="Times New Roman"/>
+          <w:sz w:val="24"/>
+          <w:szCs w:val="24"/>
+        </w:rPr>
+        <w:t>keep</w:t>
+      </w:r>
+      <w:r>
+        <w:rPr>
+          <w:rFonts w:ascii="Times New Roman" w:hAnsi="Times New Roman" w:cs="Times New Roman"/>
+          <w:sz w:val="24"/>
+          <w:szCs w:val="24"/>
+        </w:rPr>
+        <w:t xml:space="preserve"> the device in portrait and then lay down </w:t>
+      </w:r>
+      <w:r>
+        <w:rPr>
+          <w:rFonts w:ascii="Times New Roman" w:hAnsi="Times New Roman" w:cs="Times New Roman"/>
+          <w:sz w:val="24"/>
+          <w:szCs w:val="24"/>
+        </w:rPr>
+        <w:t xml:space="preserve">while </w:t>
+      </w:r>
+      <w:r>
+        <w:rPr>
+          <w:rFonts w:ascii="Times New Roman" w:hAnsi="Times New Roman" w:cs="Times New Roman"/>
+          <w:sz w:val="24"/>
+          <w:szCs w:val="24"/>
+        </w:rPr>
+        <w:t xml:space="preserve">it was recorded if </w:t>
       </w:r>
       <w:r>
         <w:rPr>
@@ -10467,15 +10537,55 @@
           <w:sz w:val="24"/>
           <w:szCs w:val="24"/>
         </w:rPr>
-        <w:t xml:space="preserve">rotated the device 4 times </w:t>
-      </w:r>
-      <w:r>
-        <w:rPr>
-          <w:rFonts w:ascii="Times New Roman" w:hAnsi="Times New Roman" w:cs="Times New Roman"/>
-          <w:sz w:val="24"/>
-          <w:szCs w:val="24"/>
-        </w:rPr>
-        <w:t>and read a portion of a pre-loaded webpage at each rotation.</w:t>
+        <w:t>rotated the device 4 times</w:t>
+      </w:r>
+      <w:r>
+        <w:rPr>
+          <w:rFonts w:ascii="Times New Roman" w:hAnsi="Times New Roman" w:cs="Times New Roman"/>
+          <w:sz w:val="24"/>
+          <w:szCs w:val="24"/>
+        </w:rPr>
+        <w:t xml:space="preserve">, pausing </w:t>
+      </w:r>
+      <w:r>
+        <w:rPr>
+          <w:rFonts w:ascii="Times New Roman" w:hAnsi="Times New Roman" w:cs="Times New Roman"/>
+          <w:sz w:val="24"/>
+          <w:szCs w:val="24"/>
+        </w:rPr>
+        <w:t>at each rotation</w:t>
+      </w:r>
+      <w:r>
+        <w:rPr>
+          <w:rFonts w:ascii="Times New Roman" w:hAnsi="Times New Roman" w:cs="Times New Roman"/>
+          <w:sz w:val="24"/>
+          <w:szCs w:val="24"/>
+        </w:rPr>
+        <w:t xml:space="preserve"> to</w:t>
+      </w:r>
+      <w:r>
+        <w:rPr>
+          <w:rFonts w:ascii="Times New Roman" w:hAnsi="Times New Roman" w:cs="Times New Roman"/>
+          <w:sz w:val="24"/>
+          <w:szCs w:val="24"/>
+        </w:rPr>
+        <w:t xml:space="preserve"> read a portion </w:t>
+      </w:r>
+      <w:r>
+        <w:rPr>
+          <w:rFonts w:ascii="Times New Roman" w:hAnsi="Times New Roman" w:cs="Times New Roman"/>
+          <w:sz w:val="24"/>
+          <w:szCs w:val="24"/>
+        </w:rPr>
+        <w:t>of on-screen text</w:t>
+      </w:r>
+      <w:r>
+        <w:rPr>
+          <w:rFonts w:ascii="Times New Roman" w:hAnsi="Times New Roman" w:cs="Times New Roman"/>
+          <w:sz w:val="24"/>
+          <w:szCs w:val="24"/>
+        </w:rPr>
+        <w:t>.</w:t>
       </w:r>
       <w:r>
         <w:rPr>
@@ -10515,31 +10625,47 @@
           <w:sz w:val="24"/>
           <w:szCs w:val="24"/>
         </w:rPr>
-        <w:t>,</w:t>
-      </w:r>
-      <w:r>
-        <w:rPr>
-          <w:rFonts w:ascii="Times New Roman" w:hAnsi="Times New Roman" w:cs="Times New Roman"/>
-          <w:sz w:val="24"/>
-          <w:szCs w:val="24"/>
-        </w:rPr>
-        <w:t xml:space="preserve"> laying down to the other side</w:t>
-      </w:r>
-      <w:r>
-        <w:rPr>
-          <w:rFonts w:ascii="Times New Roman" w:hAnsi="Times New Roman" w:cs="Times New Roman"/>
-          <w:sz w:val="24"/>
-          <w:szCs w:val="24"/>
-        </w:rPr>
-        <w:t>. D</w:t>
-      </w:r>
-      <w:r>
-        <w:rPr>
-          <w:rFonts w:ascii="Times New Roman" w:hAnsi="Times New Roman" w:cs="Times New Roman"/>
-          <w:sz w:val="24"/>
-          <w:szCs w:val="24"/>
-        </w:rPr>
-        <w:t>ata was collected for each rotation</w:t>
+        <w:t xml:space="preserve"> for </w:t>
+      </w:r>
+      <w:r>
+        <w:rPr>
+          <w:rFonts w:ascii="Times New Roman" w:hAnsi="Times New Roman" w:cs="Times New Roman"/>
+          <w:sz w:val="24"/>
+          <w:szCs w:val="24"/>
+        </w:rPr>
+        <w:t>the other side</w:t>
+      </w:r>
+      <w:r>
+        <w:rPr>
+          <w:rFonts w:ascii="Times New Roman" w:hAnsi="Times New Roman" w:cs="Times New Roman"/>
+          <w:sz w:val="24"/>
+          <w:szCs w:val="24"/>
+        </w:rPr>
+        <w:t>, and d</w:t>
+      </w:r>
+      <w:r>
+        <w:rPr>
+          <w:rFonts w:ascii="Times New Roman" w:hAnsi="Times New Roman" w:cs="Times New Roman"/>
+          <w:sz w:val="24"/>
+          <w:szCs w:val="24"/>
+        </w:rPr>
+        <w:t xml:space="preserve">ata was collected </w:t>
+      </w:r>
+      <w:r>
+        <w:rPr>
+          <w:rFonts w:ascii="Times New Roman" w:hAnsi="Times New Roman" w:cs="Times New Roman"/>
+          <w:sz w:val="24"/>
+          <w:szCs w:val="24"/>
+        </w:rPr>
+        <w:t>at</w:t>
+      </w:r>
+      <w:r>
+        <w:rPr>
+          <w:rFonts w:ascii="Times New Roman" w:hAnsi="Times New Roman" w:cs="Times New Roman"/>
+          <w:sz w:val="24"/>
+          <w:szCs w:val="24"/>
+        </w:rPr>
+        <w:t xml:space="preserve"> each rotation</w:t>
       </w:r>
       <w:r>
         <w:rPr>
@@ -10571,7 +10697,23 @@
           <w:sz w:val="24"/>
           <w:szCs w:val="24"/>
         </w:rPr>
-        <w:t xml:space="preserve">sers were unaware of the camera being used and </w:t>
+        <w:t xml:space="preserve">sers were unaware of the camera </w:t>
+      </w:r>
+      <w:r>
+        <w:rPr>
+          <w:rFonts w:ascii="Times New Roman" w:hAnsi="Times New Roman" w:cs="Times New Roman"/>
+          <w:sz w:val="24"/>
+          <w:szCs w:val="24"/>
+        </w:rPr>
+        <w:t>taking images</w:t>
+      </w:r>
+      <w:r>
+        <w:rPr>
+          <w:rFonts w:ascii="Times New Roman" w:hAnsi="Times New Roman" w:cs="Times New Roman"/>
+          <w:sz w:val="24"/>
+          <w:szCs w:val="24"/>
+        </w:rPr>
+        <w:t xml:space="preserve"> and </w:t>
       </w:r>
       <w:r>
         <w:rPr>
@@ -13350,7 +13492,17 @@
           <w:sz w:val="24"/>
           <w:szCs w:val="24"/>
         </w:rPr>
-        <w:t>) [7].</w:t>
+        <w:t xml:space="preserve">) </w:t>
+      </w:r>
+      <w:bookmarkStart w:id="1" w:name="_GoBack"/>
+      <w:bookmarkEnd w:id="1"/>
+      <w:r>
+        <w:rPr>
+          <w:rFonts w:ascii="Times New Roman" w:hAnsi="Times New Roman" w:cs="Times New Roman"/>
+          <w:sz w:val="24"/>
+          <w:szCs w:val="24"/>
+        </w:rPr>
+        <w:t>[7].</w:t>
       </w:r>
     </w:p>
     <w:p>
@@ -13604,6 +13756,26 @@
         </w:rPr>
         <w:t>devices.</w:t>
       </w:r>
+    </w:p>
+    <w:p>
+      <w:pPr>
+        <w:jc w:val="both"/>
+        <w:rPr>
+          <w:rFonts w:ascii="Times New Roman" w:hAnsi="Times New Roman" w:cs="Times New Roman"/>
+          <w:sz w:val="24"/>
+          <w:szCs w:val="24"/>
+        </w:rPr>
+      </w:pPr>
+    </w:p>
+    <w:p>
+      <w:pPr>
+        <w:jc w:val="both"/>
+        <w:rPr>
+          <w:rFonts w:ascii="Times New Roman" w:hAnsi="Times New Roman" w:cs="Times New Roman"/>
+          <w:sz w:val="24"/>
+          <w:szCs w:val="24"/>
+        </w:rPr>
+      </w:pPr>
     </w:p>
     <w:p>
       <w:pPr>
@@ -13621,6 +13793,7 @@
           <w:sz w:val="30"/>
           <w:szCs w:val="30"/>
         </w:rPr>
+        <w:lastRenderedPageBreak/>
         <w:t>5</w:t>
       </w:r>
       <w:r>
@@ -13703,8 +13876,23 @@
           <w:sz w:val="24"/>
           <w:szCs w:val="24"/>
         </w:rPr>
-        <w:lastRenderedPageBreak/>
-        <w:t xml:space="preserve">We presented a method that correctly orients displays on handheld devices without user input. The proposed framework, </w:t>
+        <w:t>We presented a method that correctly orients displays on handheld devices without user input.</w:t>
+      </w:r>
+      <w:r>
+        <w:rPr>
+          <w:rFonts w:ascii="Times New Roman" w:hAnsi="Times New Roman" w:cs="Times New Roman"/>
+          <w:sz w:val="24"/>
+          <w:szCs w:val="24"/>
+        </w:rPr>
+        <w:t xml:space="preserve"> A video demonstration [17] effectively shows the problem that iLieDown solves. </w:t>
+      </w:r>
+      <w:r>
+        <w:rPr>
+          <w:rFonts w:ascii="Times New Roman" w:hAnsi="Times New Roman" w:cs="Times New Roman"/>
+          <w:sz w:val="24"/>
+          <w:szCs w:val="24"/>
+        </w:rPr>
+        <w:t xml:space="preserve">The proposed framework, </w:t>
       </w:r>
       <w:r>
         <w:rPr>
@@ -14585,6 +14773,7 @@
           <w:sz w:val="24"/>
           <w:szCs w:val="24"/>
         </w:rPr>
+        <w:lastRenderedPageBreak/>
         <w:t>Bradski, Gary R. "Computer vision face tracking for use in a perceptual user interface." (1998).</w:t>
       </w:r>
     </w:p>
@@ -14633,7 +14822,6 @@
           <w:sz w:val="24"/>
           <w:szCs w:val="24"/>
         </w:rPr>
-        <w:lastRenderedPageBreak/>
         <w:t>Ording, Bas, Marcel Van Os, and Imran Chaudhri. "Screen rotation gestures on a portable multifunction device." U.S. Patent 7,978,182, issued July 12, 2011.</w:t>
       </w:r>
     </w:p>
@@ -14929,6 +15117,142 @@
           <w:szCs w:val="24"/>
         </w:rPr>
         <w:t> 15, no. 1 (2014): 1929-1958.</w:t>
+      </w:r>
+    </w:p>
+    <w:p>
+      <w:pPr>
+        <w:pStyle w:val="ListParagraph"/>
+        <w:numPr>
+          <w:ilvl w:val="0"/>
+          <w:numId w:val="1"/>
+        </w:numPr>
+        <w:ind w:left="360"/>
+        <w:jc w:val="both"/>
+        <w:rPr>
+          <w:rFonts w:ascii="Times New Roman" w:hAnsi="Times New Roman" w:cs="Times New Roman"/>
+          <w:sz w:val="24"/>
+          <w:szCs w:val="24"/>
+        </w:rPr>
+      </w:pPr>
+      <w:r>
+        <w:rPr>
+          <w:rFonts w:ascii="Times New Roman" w:hAnsi="Times New Roman" w:cs="Times New Roman"/>
+          <w:sz w:val="24"/>
+          <w:szCs w:val="24"/>
+        </w:rPr>
+        <w:t>“i</w:t>
+      </w:r>
+      <w:r>
+        <w:rPr>
+          <w:rFonts w:ascii="Times New Roman" w:hAnsi="Times New Roman" w:cs="Times New Roman"/>
+          <w:sz w:val="24"/>
+          <w:szCs w:val="24"/>
+        </w:rPr>
+        <w:t>LieDown 2019</w:t>
+      </w:r>
+      <w:r>
+        <w:rPr>
+          <w:rFonts w:ascii="Times New Roman" w:hAnsi="Times New Roman" w:cs="Times New Roman"/>
+          <w:sz w:val="24"/>
+          <w:szCs w:val="24"/>
+        </w:rPr>
+        <w:t>.</w:t>
+      </w:r>
+      <w:r>
+        <w:rPr>
+          <w:rFonts w:ascii="Times New Roman" w:hAnsi="Times New Roman" w:cs="Times New Roman"/>
+          <w:sz w:val="24"/>
+          <w:szCs w:val="24"/>
+        </w:rPr>
+        <w:t>”</w:t>
+      </w:r>
+      <w:r>
+        <w:rPr>
+          <w:rFonts w:ascii="Times New Roman" w:hAnsi="Times New Roman" w:cs="Times New Roman"/>
+          <w:sz w:val="24"/>
+          <w:szCs w:val="24"/>
+        </w:rPr>
+        <w:t xml:space="preserve"> YouTube</w:t>
+      </w:r>
+      <w:r>
+        <w:rPr>
+          <w:rFonts w:ascii="Times New Roman" w:hAnsi="Times New Roman" w:cs="Times New Roman"/>
+          <w:sz w:val="24"/>
+          <w:szCs w:val="24"/>
+        </w:rPr>
+        <w:t xml:space="preserve"> video</w:t>
+      </w:r>
+      <w:r>
+        <w:rPr>
+          <w:rFonts w:ascii="Times New Roman" w:hAnsi="Times New Roman" w:cs="Times New Roman"/>
+          <w:sz w:val="24"/>
+          <w:szCs w:val="24"/>
+        </w:rPr>
+        <w:t>,</w:t>
+      </w:r>
+      <w:r>
+        <w:rPr>
+          <w:rFonts w:ascii="Times New Roman" w:hAnsi="Times New Roman" w:cs="Times New Roman"/>
+          <w:sz w:val="24"/>
+          <w:szCs w:val="24"/>
+        </w:rPr>
+        <w:t xml:space="preserve"> 1:07</w:t>
+      </w:r>
+      <w:r>
+        <w:rPr>
+          <w:rFonts w:ascii="Times New Roman" w:hAnsi="Times New Roman" w:cs="Times New Roman"/>
+          <w:sz w:val="24"/>
+          <w:szCs w:val="24"/>
+        </w:rPr>
+        <w:t>.</w:t>
+      </w:r>
+      <w:r>
+        <w:rPr>
+          <w:rFonts w:ascii="Times New Roman" w:hAnsi="Times New Roman" w:cs="Times New Roman"/>
+          <w:sz w:val="24"/>
+          <w:szCs w:val="24"/>
+        </w:rPr>
+        <w:t xml:space="preserve"> “Riley Tallman,”</w:t>
+      </w:r>
+      <w:r>
+        <w:rPr>
+          <w:rFonts w:ascii="Times New Roman" w:hAnsi="Times New Roman" w:cs="Times New Roman"/>
+          <w:sz w:val="24"/>
+          <w:szCs w:val="24"/>
+        </w:rPr>
+        <w:t xml:space="preserve"> </w:t>
+      </w:r>
+      <w:r>
+        <w:rPr>
+          <w:rFonts w:ascii="Times New Roman" w:hAnsi="Times New Roman" w:cs="Times New Roman"/>
+          <w:sz w:val="24"/>
+          <w:szCs w:val="24"/>
+        </w:rPr>
+        <w:t xml:space="preserve">October </w:t>
+      </w:r>
+      <w:r>
+        <w:rPr>
+          <w:rFonts w:ascii="Times New Roman" w:hAnsi="Times New Roman" w:cs="Times New Roman"/>
+          <w:sz w:val="24"/>
+          <w:szCs w:val="24"/>
+        </w:rPr>
+        <w:t>24  2019</w:t>
+      </w:r>
+      <w:r>
+        <w:rPr>
+          <w:rFonts w:ascii="Times New Roman" w:hAnsi="Times New Roman" w:cs="Times New Roman"/>
+          <w:sz w:val="24"/>
+          <w:szCs w:val="24"/>
+        </w:rPr>
+        <w:t>.</w:t>
+      </w:r>
+      <w:r>
+        <w:rPr>
+          <w:rFonts w:ascii="Times New Roman" w:hAnsi="Times New Roman" w:cs="Times New Roman"/>
+          <w:sz w:val="24"/>
+          <w:szCs w:val="24"/>
+        </w:rPr>
+        <w:t xml:space="preserve"> www.youtube.com/watch?v=qw4E42ZwFK4.</w:t>
       </w:r>
     </w:p>
     <w:sectPr>
@@ -16365,7 +16689,7 @@
 </file>
 
 <file path=customXml/itemProps1.xml><?xml version="1.0" encoding="utf-8"?>
-<ds:datastoreItem xmlns:ds="http://schemas.openxmlformats.org/officeDocument/2006/customXml" ds:itemID="{A5FE758D-2395-4841-9C61-FE00DFADC58A}">
+<ds:datastoreItem xmlns:ds="http://schemas.openxmlformats.org/officeDocument/2006/customXml" ds:itemID="{4D7ED628-B3F6-476F-B7F3-98573EF12284}">
   <ds:schemaRefs>
     <ds:schemaRef ds:uri="http://schemas.openxmlformats.org/officeDocument/2006/bibliography"/>
   </ds:schemaRefs>

</xml_diff>